<commit_message>
vault backup: 2023-09-15 21:29:44
</commit_message>
<xml_diff>
--- a/ME 556/HW/ME I0800 HW #1 Governing Equations.docx
+++ b/ME 556/HW/ME I0800 HW #1 Governing Equations.docx
@@ -1,6 +1,6 @@
 
 <file path=word/document.xml><?xml version="1.0" encoding="utf-8"?>
-<w:document xmlns:wpc="http://schemas.microsoft.com/office/word/2010/wordprocessingCanvas" xmlns:cx="http://schemas.microsoft.com/office/drawing/2014/chartex" xmlns:cx1="http://schemas.microsoft.com/office/drawing/2015/9/8/chartex" xmlns:cx2="http://schemas.microsoft.com/office/drawing/2015/10/21/chartex" xmlns:cx3="http://schemas.microsoft.com/office/drawing/2016/5/9/chartex" xmlns:cx4="http://schemas.microsoft.com/office/drawing/2016/5/10/chartex" xmlns:cx5="http://schemas.microsoft.com/office/drawing/2016/5/11/chartex" xmlns:cx6="http://schemas.microsoft.com/office/drawing/2016/5/12/chartex" xmlns:cx7="http://schemas.microsoft.com/office/drawing/2016/5/13/chartex" xmlns:cx8="http://schemas.microsoft.com/office/drawing/2016/5/14/chartex" xmlns:mc="http://schemas.openxmlformats.org/markup-compatibility/2006" xmlns:aink="http://schemas.microsoft.com/office/drawing/2016/ink" xmlns:am3d="http://schemas.microsoft.com/office/drawing/2017/model3d" xmlns:o="urn:schemas-microsoft-com:office:office" xmlns:oel="http://schemas.microsoft.com/office/2019/extlst" xmlns:r="http://schemas.openxmlformats.org/officeDocument/2006/relationships" xmlns:m="http://schemas.openxmlformats.org/officeDocument/2006/math" xmlns:v="urn:schemas-microsoft-com:vml" xmlns:wp14="http://schemas.microsoft.com/office/word/2010/wordprocessingDrawing" xmlns:wp="http://schemas.openxmlformats.org/drawingml/2006/wordprocessingDrawing" xmlns:w10="urn:schemas-microsoft-com:office:word" xmlns:w="http://schemas.openxmlformats.org/wordprocessingml/2006/main" xmlns:w14="http://schemas.microsoft.com/office/word/2010/wordml" xmlns:w15="http://schemas.microsoft.com/office/word/2012/wordml" xmlns:w16cex="http://schemas.microsoft.com/office/word/2018/wordml/cex" xmlns:w16cid="http://schemas.microsoft.com/office/word/2016/wordml/cid" xmlns:w16="http://schemas.microsoft.com/office/word/2018/wordml" xmlns:w16du="http://schemas.microsoft.com/office/word/2023/wordml/word16du" xmlns:w16sdtdh="http://schemas.microsoft.com/office/word/2020/wordml/sdtdatahash" xmlns:w16se="http://schemas.microsoft.com/office/word/2015/wordml/symex" xmlns:wpg="http://schemas.microsoft.com/office/word/2010/wordprocessingGroup" xmlns:wpi="http://schemas.microsoft.com/office/word/2010/wordprocessingInk" xmlns:wne="http://schemas.microsoft.com/office/word/2006/wordml" xmlns:wps="http://schemas.microsoft.com/office/word/2010/wordprocessingShape" mc:Ignorable="w14 w15 w16se w16cid w16 w16cex w16sdtdh wp14">
+<w:document xmlns:wpc="http://schemas.microsoft.com/office/word/2010/wordprocessingCanvas" xmlns:cx="http://schemas.microsoft.com/office/drawing/2014/chartex" xmlns:cx1="http://schemas.microsoft.com/office/drawing/2015/9/8/chartex" xmlns:cx2="http://schemas.microsoft.com/office/drawing/2015/10/21/chartex" xmlns:cx3="http://schemas.microsoft.com/office/drawing/2016/5/9/chartex" xmlns:cx4="http://schemas.microsoft.com/office/drawing/2016/5/10/chartex" xmlns:cx5="http://schemas.microsoft.com/office/drawing/2016/5/11/chartex" xmlns:cx6="http://schemas.microsoft.com/office/drawing/2016/5/12/chartex" xmlns:cx7="http://schemas.microsoft.com/office/drawing/2016/5/13/chartex" xmlns:cx8="http://schemas.microsoft.com/office/drawing/2016/5/14/chartex" xmlns:mc="http://schemas.openxmlformats.org/markup-compatibility/2006" xmlns:aink="http://schemas.microsoft.com/office/drawing/2016/ink" xmlns:am3d="http://schemas.microsoft.com/office/drawing/2017/model3d" xmlns:o="urn:schemas-microsoft-com:office:office" xmlns:oel="http://schemas.microsoft.com/office/2019/extlst" xmlns:r="http://schemas.openxmlformats.org/officeDocument/2006/relationships" xmlns:m="http://schemas.openxmlformats.org/officeDocument/2006/math" xmlns:v="urn:schemas-microsoft-com:vml" xmlns:wp14="http://schemas.microsoft.com/office/word/2010/wordprocessingDrawing" xmlns:wp="http://schemas.openxmlformats.org/drawingml/2006/wordprocessingDrawing" xmlns:w10="urn:schemas-microsoft-com:office:word" xmlns:w="http://schemas.openxmlformats.org/wordprocessingml/2006/main" xmlns:w14="http://schemas.microsoft.com/office/word/2010/wordml" xmlns:w15="http://schemas.microsoft.com/office/word/2012/wordml" xmlns:w16cex="http://schemas.microsoft.com/office/word/2018/wordml/cex" xmlns:w16cid="http://schemas.microsoft.com/office/word/2016/wordml/cid" xmlns:w16="http://schemas.microsoft.com/office/word/2018/wordml" xmlns:w16sdtdh="http://schemas.microsoft.com/office/word/2020/wordml/sdtdatahash" xmlns:w16se="http://schemas.microsoft.com/office/word/2015/wordml/symex" xmlns:wpg="http://schemas.microsoft.com/office/word/2010/wordprocessingGroup" xmlns:wpi="http://schemas.microsoft.com/office/word/2010/wordprocessingInk" xmlns:wne="http://schemas.microsoft.com/office/word/2006/wordml" xmlns:wps="http://schemas.microsoft.com/office/word/2010/wordprocessingShape" mc:Ignorable="w14 w15 w16se w16cid w16 w16cex w16sdtdh wp14">
   <w:body>
     <w:p>
       <w:pPr>
@@ -182,13 +182,13 @@
               </wp:anchor>
             </w:drawing>
           </mc:Choice>
-          <mc:Fallback>
+          <mc:Fallback xmlns:w16du="http://schemas.microsoft.com/office/word/2023/wordml/word16du">
             <w:pict>
               <v:shapetype w14:anchorId="6B2ED57E" id="_x0000_t202" coordsize="21600,21600" o:spt="202" path="m,l,21600r21600,l21600,xe">
                 <v:stroke joinstyle="miter"/>
                 <v:path gradientshapeok="t" o:connecttype="rect"/>
               </v:shapetype>
-              <v:shape id="Text Box 1" o:spid="_x0000_s1026" type="#_x0000_t202" style="position:absolute;margin-left:366.65pt;margin-top:31.45pt;width:138.65pt;height:113.05pt;z-index:251659264;visibility:visible;mso-wrap-style:square;mso-width-percent:0;mso-height-percent:0;mso-wrap-distance-left:9pt;mso-wrap-distance-top:0;mso-wrap-distance-right:9pt;mso-wrap-distance-bottom:0;mso-position-horizontal:absolute;mso-position-horizontal-relative:text;mso-position-vertical:absolute;mso-position-vertical-relative:text;mso-width-percent:0;mso-height-percent:0;mso-width-relative:margin;mso-height-relative:margin;v-text-anchor:top" o:gfxdata="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" fillcolor="white [3201]" stroked="f" strokeweight=".5pt">
+              <v:shape id="Text Box 1" o:spid="_x0000_s1026" type="#_x0000_t202" style="position:absolute;margin-left:366.65pt;margin-top:31.45pt;width:138.65pt;height:113.05pt;z-index:251659264;visibility:visible;mso-wrap-style:square;mso-width-percent:0;mso-height-percent:0;mso-wrap-distance-left:9pt;mso-wrap-distance-top:0;mso-wrap-distance-right:9pt;mso-wrap-distance-bottom:0;mso-position-horizontal:absolute;mso-position-horizontal-relative:text;mso-position-vertical:absolute;mso-position-vertical-relative:text;mso-width-percent:0;mso-height-percent:0;mso-width-relative:margin;mso-height-relative:margin;v-text-anchor:top" o:gfxdata="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" fillcolor="white [3201]" stroked="f" strokeweight=".5pt">
                 <v:textbox>
                   <w:txbxContent>
                     <w:p>
@@ -1113,6 +1113,204 @@
     </w:p>
     <w:p>
       <w:pPr>
+        <w:rPr>
+          <w:rFonts w:eastAsiaTheme="minorEastAsia"/>
+          <w:sz w:val="28"/>
+          <w:szCs w:val="28"/>
+        </w:rPr>
+      </w:pPr>
+    </w:p>
+    <w:p>
+      <w:pPr>
+        <w:rPr>
+          <w:rFonts w:eastAsiaTheme="minorEastAsia"/>
+          <w:sz w:val="28"/>
+          <w:szCs w:val="28"/>
+        </w:rPr>
+      </w:pPr>
+    </w:p>
+    <w:p>
+      <w:pPr>
+        <w:rPr>
+          <w:rFonts w:eastAsiaTheme="minorEastAsia"/>
+          <w:sz w:val="28"/>
+          <w:szCs w:val="28"/>
+        </w:rPr>
+      </w:pPr>
+    </w:p>
+    <w:p>
+      <w:pPr>
+        <w:rPr>
+          <w:rFonts w:eastAsiaTheme="minorEastAsia"/>
+          <w:sz w:val="28"/>
+          <w:szCs w:val="28"/>
+        </w:rPr>
+      </w:pPr>
+    </w:p>
+    <w:p>
+      <w:pPr>
+        <w:rPr>
+          <w:rFonts w:eastAsiaTheme="minorEastAsia"/>
+          <w:sz w:val="28"/>
+          <w:szCs w:val="28"/>
+        </w:rPr>
+      </w:pPr>
+    </w:p>
+    <w:p>
+      <w:pPr>
+        <w:rPr>
+          <w:rFonts w:eastAsiaTheme="minorEastAsia"/>
+          <w:sz w:val="28"/>
+          <w:szCs w:val="28"/>
+        </w:rPr>
+      </w:pPr>
+    </w:p>
+    <w:p>
+      <w:pPr>
+        <w:rPr>
+          <w:rFonts w:eastAsiaTheme="minorEastAsia"/>
+          <w:sz w:val="28"/>
+          <w:szCs w:val="28"/>
+        </w:rPr>
+      </w:pPr>
+    </w:p>
+    <w:p>
+      <w:pPr>
+        <w:rPr>
+          <w:rFonts w:eastAsiaTheme="minorEastAsia"/>
+          <w:sz w:val="28"/>
+          <w:szCs w:val="28"/>
+        </w:rPr>
+      </w:pPr>
+    </w:p>
+    <w:p>
+      <w:pPr>
+        <w:rPr>
+          <w:rFonts w:eastAsiaTheme="minorEastAsia"/>
+          <w:sz w:val="28"/>
+          <w:szCs w:val="28"/>
+        </w:rPr>
+      </w:pPr>
+    </w:p>
+    <w:p>
+      <w:pPr>
+        <w:rPr>
+          <w:rFonts w:eastAsiaTheme="minorEastAsia"/>
+          <w:sz w:val="28"/>
+          <w:szCs w:val="28"/>
+        </w:rPr>
+      </w:pPr>
+    </w:p>
+    <w:p>
+      <w:pPr>
+        <w:rPr>
+          <w:rFonts w:eastAsiaTheme="minorEastAsia"/>
+          <w:sz w:val="28"/>
+          <w:szCs w:val="28"/>
+        </w:rPr>
+      </w:pPr>
+    </w:p>
+    <w:p>
+      <w:pPr>
+        <w:rPr>
+          <w:rFonts w:eastAsiaTheme="minorEastAsia"/>
+          <w:sz w:val="28"/>
+          <w:szCs w:val="28"/>
+        </w:rPr>
+      </w:pPr>
+    </w:p>
+    <w:p>
+      <w:pPr>
+        <w:rPr>
+          <w:rFonts w:eastAsiaTheme="minorEastAsia"/>
+          <w:sz w:val="28"/>
+          <w:szCs w:val="28"/>
+        </w:rPr>
+      </w:pPr>
+    </w:p>
+    <w:p>
+      <w:pPr>
+        <w:rPr>
+          <w:rFonts w:eastAsiaTheme="minorEastAsia"/>
+          <w:sz w:val="28"/>
+          <w:szCs w:val="28"/>
+        </w:rPr>
+      </w:pPr>
+    </w:p>
+    <w:p>
+      <w:pPr>
+        <w:rPr>
+          <w:rFonts w:eastAsiaTheme="minorEastAsia"/>
+          <w:sz w:val="28"/>
+          <w:szCs w:val="28"/>
+        </w:rPr>
+      </w:pPr>
+    </w:p>
+    <w:p>
+      <w:pPr>
+        <w:rPr>
+          <w:rFonts w:eastAsiaTheme="minorEastAsia"/>
+          <w:sz w:val="28"/>
+          <w:szCs w:val="28"/>
+        </w:rPr>
+      </w:pPr>
+    </w:p>
+    <w:p>
+      <w:pPr>
+        <w:rPr>
+          <w:rFonts w:eastAsiaTheme="minorEastAsia"/>
+          <w:sz w:val="28"/>
+          <w:szCs w:val="28"/>
+        </w:rPr>
+      </w:pPr>
+    </w:p>
+    <w:p>
+      <w:pPr>
+        <w:rPr>
+          <w:rFonts w:eastAsiaTheme="minorEastAsia"/>
+          <w:sz w:val="28"/>
+          <w:szCs w:val="28"/>
+        </w:rPr>
+      </w:pPr>
+    </w:p>
+    <w:p>
+      <w:pPr>
+        <w:rPr>
+          <w:rFonts w:eastAsiaTheme="minorEastAsia"/>
+          <w:sz w:val="28"/>
+          <w:szCs w:val="28"/>
+        </w:rPr>
+      </w:pPr>
+    </w:p>
+    <w:p>
+      <w:pPr>
+        <w:rPr>
+          <w:rFonts w:eastAsiaTheme="minorEastAsia"/>
+          <w:sz w:val="28"/>
+          <w:szCs w:val="28"/>
+        </w:rPr>
+      </w:pPr>
+    </w:p>
+    <w:p>
+      <w:pPr>
+        <w:rPr>
+          <w:rFonts w:eastAsiaTheme="minorEastAsia"/>
+          <w:sz w:val="28"/>
+          <w:szCs w:val="28"/>
+        </w:rPr>
+      </w:pPr>
+    </w:p>
+    <w:p>
+      <w:pPr>
+        <w:rPr>
+          <w:rFonts w:eastAsiaTheme="minorEastAsia"/>
+          <w:sz w:val="28"/>
+          <w:szCs w:val="28"/>
+        </w:rPr>
+      </w:pPr>
+    </w:p>
+    <w:p>
+      <w:pPr>
         <w:pStyle w:val="ListParagraph"/>
         <w:numPr>
           <w:ilvl w:val="0"/>
@@ -1130,6 +1328,7 @@
           <w:sz w:val="28"/>
           <w:szCs w:val="28"/>
         </w:rPr>
+        <w:lastRenderedPageBreak/>
         <w:t xml:space="preserve">For low Reynolds numbers it can be shown that </w:t>
       </w:r>
       <w:r>
@@ -2663,7 +2862,7 @@
 </file>
 
 <file path=word/numbering.xml><?xml version="1.0" encoding="utf-8"?>
-<w:numbering xmlns:wpc="http://schemas.microsoft.com/office/word/2010/wordprocessingCanvas" xmlns:cx="http://schemas.microsoft.com/office/drawing/2014/chartex" xmlns:cx1="http://schemas.microsoft.com/office/drawing/2015/9/8/chartex" xmlns:cx2="http://schemas.microsoft.com/office/drawing/2015/10/21/chartex" xmlns:cx3="http://schemas.microsoft.com/office/drawing/2016/5/9/chartex" xmlns:cx4="http://schemas.microsoft.com/office/drawing/2016/5/10/chartex" xmlns:cx5="http://schemas.microsoft.com/office/drawing/2016/5/11/chartex" xmlns:cx6="http://schemas.microsoft.com/office/drawing/2016/5/12/chartex" xmlns:cx7="http://schemas.microsoft.com/office/drawing/2016/5/13/chartex" xmlns:cx8="http://schemas.microsoft.com/office/drawing/2016/5/14/chartex" xmlns:mc="http://schemas.openxmlformats.org/markup-compatibility/2006" xmlns:aink="http://schemas.microsoft.com/office/drawing/2016/ink" xmlns:am3d="http://schemas.microsoft.com/office/drawing/2017/model3d" xmlns:o="urn:schemas-microsoft-com:office:office" xmlns:oel="http://schemas.microsoft.com/office/2019/extlst" xmlns:r="http://schemas.openxmlformats.org/officeDocument/2006/relationships" xmlns:m="http://schemas.openxmlformats.org/officeDocument/2006/math" xmlns:v="urn:schemas-microsoft-com:vml" xmlns:wp14="http://schemas.microsoft.com/office/word/2010/wordprocessingDrawing" xmlns:wp="http://schemas.openxmlformats.org/drawingml/2006/wordprocessingDrawing" xmlns:w10="urn:schemas-microsoft-com:office:word" xmlns:w="http://schemas.openxmlformats.org/wordprocessingml/2006/main" xmlns:w14="http://schemas.microsoft.com/office/word/2010/wordml" xmlns:w15="http://schemas.microsoft.com/office/word/2012/wordml" xmlns:w16cex="http://schemas.microsoft.com/office/word/2018/wordml/cex" xmlns:w16cid="http://schemas.microsoft.com/office/word/2016/wordml/cid" xmlns:w16="http://schemas.microsoft.com/office/word/2018/wordml" xmlns:w16du="http://schemas.microsoft.com/office/word/2023/wordml/word16du" xmlns:w16sdtdh="http://schemas.microsoft.com/office/word/2020/wordml/sdtdatahash" xmlns:w16se="http://schemas.microsoft.com/office/word/2015/wordml/symex" xmlns:wpg="http://schemas.microsoft.com/office/word/2010/wordprocessingGroup" xmlns:wpi="http://schemas.microsoft.com/office/word/2010/wordprocessingInk" xmlns:wne="http://schemas.microsoft.com/office/word/2006/wordml" xmlns:wps="http://schemas.microsoft.com/office/word/2010/wordprocessingShape" mc:Ignorable="w14 w15 w16se w16cid w16 w16cex w16sdtdh wp14">
+<w:numbering xmlns:wpc="http://schemas.microsoft.com/office/word/2010/wordprocessingCanvas" xmlns:cx="http://schemas.microsoft.com/office/drawing/2014/chartex" xmlns:cx1="http://schemas.microsoft.com/office/drawing/2015/9/8/chartex" xmlns:cx2="http://schemas.microsoft.com/office/drawing/2015/10/21/chartex" xmlns:cx3="http://schemas.microsoft.com/office/drawing/2016/5/9/chartex" xmlns:cx4="http://schemas.microsoft.com/office/drawing/2016/5/10/chartex" xmlns:cx5="http://schemas.microsoft.com/office/drawing/2016/5/11/chartex" xmlns:cx6="http://schemas.microsoft.com/office/drawing/2016/5/12/chartex" xmlns:cx7="http://schemas.microsoft.com/office/drawing/2016/5/13/chartex" xmlns:cx8="http://schemas.microsoft.com/office/drawing/2016/5/14/chartex" xmlns:mc="http://schemas.openxmlformats.org/markup-compatibility/2006" xmlns:aink="http://schemas.microsoft.com/office/drawing/2016/ink" xmlns:am3d="http://schemas.microsoft.com/office/drawing/2017/model3d" xmlns:o="urn:schemas-microsoft-com:office:office" xmlns:oel="http://schemas.microsoft.com/office/2019/extlst" xmlns:r="http://schemas.openxmlformats.org/officeDocument/2006/relationships" xmlns:m="http://schemas.openxmlformats.org/officeDocument/2006/math" xmlns:v="urn:schemas-microsoft-com:vml" xmlns:wp14="http://schemas.microsoft.com/office/word/2010/wordprocessingDrawing" xmlns:wp="http://schemas.openxmlformats.org/drawingml/2006/wordprocessingDrawing" xmlns:w10="urn:schemas-microsoft-com:office:word" xmlns:w="http://schemas.openxmlformats.org/wordprocessingml/2006/main" xmlns:w14="http://schemas.microsoft.com/office/word/2010/wordml" xmlns:w15="http://schemas.microsoft.com/office/word/2012/wordml" xmlns:w16cex="http://schemas.microsoft.com/office/word/2018/wordml/cex" xmlns:w16cid="http://schemas.microsoft.com/office/word/2016/wordml/cid" xmlns:w16="http://schemas.microsoft.com/office/word/2018/wordml" xmlns:w16sdtdh="http://schemas.microsoft.com/office/word/2020/wordml/sdtdatahash" xmlns:w16se="http://schemas.microsoft.com/office/word/2015/wordml/symex" xmlns:wpg="http://schemas.microsoft.com/office/word/2010/wordprocessingGroup" xmlns:wpi="http://schemas.microsoft.com/office/word/2010/wordprocessingInk" xmlns:wne="http://schemas.microsoft.com/office/word/2006/wordml" xmlns:wps="http://schemas.microsoft.com/office/word/2010/wordprocessingShape" mc:Ignorable="w14 w15 w16se w16cid w16 w16cex w16sdtdh wp14">
   <w:abstractNum w:abstractNumId="0" w15:restartNumberingAfterBreak="0">
     <w:nsid w:val="34475080"/>
     <w:multiLevelType w:val="hybridMultilevel"/>

</xml_diff>